<commit_message>
apartado 5 ignore index
</commit_message>
<xml_diff>
--- a/Apartados/Apartado 5/Apartado 5.docx
+++ b/Apartados/Apartado 5/Apartado 5.docx
@@ -3,8 +3,436 @@
 <w:document xmlns:wpc="http://schemas.microsoft.com/office/word/2010/wordprocessingCanvas" xmlns:cx="http://schemas.microsoft.com/office/drawing/2014/chartex" xmlns:mc="http://schemas.openxmlformats.org/markup-compatibility/2006" xmlns:o="urn:schemas-microsoft-com:office:office" xmlns:r="http://schemas.openxmlformats.org/officeDocument/2006/relationships" xmlns:m="http://schemas.openxmlformats.org/officeDocument/2006/math" xmlns:v="urn:schemas-microsoft-com:vml" xmlns:wp14="http://schemas.microsoft.com/office/word/2010/wordprocessingDrawing" xmlns:wp="http://schemas.openxmlformats.org/drawingml/2006/wordprocessingDrawing" xmlns:w10="urn:schemas-microsoft-com:office:word" xmlns:w="http://schemas.openxmlformats.org/wordprocessingml/2006/main" xmlns:w14="http://schemas.microsoft.com/office/word/2010/wordml" xmlns:w15="http://schemas.microsoft.com/office/word/2012/wordml" xmlns:w16se="http://schemas.microsoft.com/office/word/2015/wordml/symex" xmlns:wpg="http://schemas.microsoft.com/office/word/2010/wordprocessingGroup" xmlns:wpi="http://schemas.microsoft.com/office/word/2010/wordprocessingInk" xmlns:wne="http://schemas.microsoft.com/office/word/2006/wordml" xmlns:wps="http://schemas.microsoft.com/office/word/2010/wordprocessingShape" mc:Ignorable="w14 w15 w16se wp14">
   <w:body>
     <w:p>
+      <w:pPr>
+        <w:pStyle w:val="Ttulo"/>
+      </w:pPr>
+      <w:r>
+        <w:t>Apartado 5</w:t>
+      </w:r>
+    </w:p>
+    <w:p>
+      <w:r>
+        <w:t>Estudio de índices en actualizaciones.</w:t>
+      </w:r>
+    </w:p>
+    <w:p>
+      <w:r>
+        <w:t>a. Eliminar los índices creados en el apartado anterior manteniendo claves primarias y foráneas.</w:t>
+      </w:r>
+    </w:p>
+    <w:p>
+      <w:r>
+        <w:t>b. Para aquellos pedidos realizados a lo largo del año 2023, incremen</w:t>
+      </w:r>
+      <w:r>
+        <w:t xml:space="preserve">tar el descuento unitario en un </w:t>
+      </w:r>
+      <w:r>
+        <w:t>1% para los productos vendidos con categoría Bicicleta y que ya tuvieran descuento, es decir, sea</w:t>
+      </w:r>
+      <w:r>
+        <w:t xml:space="preserve"> </w:t>
+      </w:r>
+      <w:r>
+        <w:t xml:space="preserve">distinto de 0. Actualizar la tabla </w:t>
+      </w:r>
+      <w:proofErr w:type="spellStart"/>
+      <w:r>
+        <w:t>detallepedidos</w:t>
+      </w:r>
+      <w:proofErr w:type="spellEnd"/>
+      <w:r>
+        <w:t xml:space="preserve"> para que contemple dicho incremento tomando</w:t>
+      </w:r>
+      <w:r>
+        <w:t xml:space="preserve"> </w:t>
+      </w:r>
+      <w:r>
+        <w:t>nota de su tiempo, plan y coste de ejecución. Deshacer el cambio con ‘</w:t>
+      </w:r>
+      <w:proofErr w:type="spellStart"/>
+      <w:r>
+        <w:t>rollback</w:t>
+      </w:r>
+      <w:proofErr w:type="spellEnd"/>
+      <w:r>
+        <w:t>’.</w:t>
+      </w:r>
+    </w:p>
+    <w:p>
+      <w:r>
+        <w:drawing>
+          <wp:inline distT="0" distB="0" distL="0" distR="0" wp14:anchorId="142657CF" wp14:editId="47353028">
+            <wp:extent cx="5400040" cy="241935"/>
+            <wp:effectExtent l="0" t="0" r="0" b="5715"/>
+            <wp:docPr id="2" name="Imagen 2"/>
+            <wp:cNvGraphicFramePr>
+              <a:graphicFrameLocks xmlns:a="http://schemas.openxmlformats.org/drawingml/2006/main" noChangeAspect="1"/>
+            </wp:cNvGraphicFramePr>
+            <a:graphic xmlns:a="http://schemas.openxmlformats.org/drawingml/2006/main">
+              <a:graphicData uri="http://schemas.openxmlformats.org/drawingml/2006/picture">
+                <pic:pic xmlns:pic="http://schemas.openxmlformats.org/drawingml/2006/picture">
+                  <pic:nvPicPr>
+                    <pic:cNvPr id="1" name=""/>
+                    <pic:cNvPicPr/>
+                  </pic:nvPicPr>
+                  <pic:blipFill>
+                    <a:blip r:embed="rId4"/>
+                    <a:stretch>
+                      <a:fillRect/>
+                    </a:stretch>
+                  </pic:blipFill>
+                  <pic:spPr>
+                    <a:xfrm>
+                      <a:off x="0" y="0"/>
+                      <a:ext cx="5400040" cy="241935"/>
+                    </a:xfrm>
+                    <a:prstGeom prst="rect">
+                      <a:avLst/>
+                    </a:prstGeom>
+                  </pic:spPr>
+                </pic:pic>
+              </a:graphicData>
+            </a:graphic>
+          </wp:inline>
+        </w:drawing>
+      </w:r>
+    </w:p>
+    <w:p>
+      <w:r>
+        <w:rPr>
+          <w:noProof/>
+          <w:lang w:eastAsia="es-ES"/>
+        </w:rPr>
+        <w:drawing>
+          <wp:inline distT="0" distB="0" distL="0" distR="0">
+            <wp:extent cx="5400040" cy="2676305"/>
+            <wp:effectExtent l="0" t="0" r="0" b="0"/>
+            <wp:docPr id="4" name="Imagen 4" descr="C:\Users\Raúl\OneDrive - Universidad Politécnica de Madrid\Escritorio\Base-de-datos-2-Practica\Apartados\Apartado 5\Ignore Index.png"/>
+            <wp:cNvGraphicFramePr>
+              <a:graphicFrameLocks xmlns:a="http://schemas.openxmlformats.org/drawingml/2006/main" noChangeAspect="1"/>
+            </wp:cNvGraphicFramePr>
+            <a:graphic xmlns:a="http://schemas.openxmlformats.org/drawingml/2006/main">
+              <a:graphicData uri="http://schemas.openxmlformats.org/drawingml/2006/picture">
+                <pic:pic xmlns:pic="http://schemas.openxmlformats.org/drawingml/2006/picture">
+                  <pic:nvPicPr>
+                    <pic:cNvPr id="0" name="Picture 2" descr="C:\Users\Raúl\OneDrive - Universidad Politécnica de Madrid\Escritorio\Base-de-datos-2-Practica\Apartados\Apartado 5\Ignore Index.png"/>
+                    <pic:cNvPicPr>
+                      <a:picLocks noChangeAspect="1" noChangeArrowheads="1"/>
+                    </pic:cNvPicPr>
+                  </pic:nvPicPr>
+                  <pic:blipFill>
+                    <a:blip r:embed="rId5">
+                      <a:extLst>
+                        <a:ext uri="{28A0092B-C50C-407E-A947-70E740481C1C}">
+                          <a14:useLocalDpi xmlns:a14="http://schemas.microsoft.com/office/drawing/2010/main" val="0"/>
+                        </a:ext>
+                      </a:extLst>
+                    </a:blip>
+                    <a:srcRect/>
+                    <a:stretch>
+                      <a:fillRect/>
+                    </a:stretch>
+                  </pic:blipFill>
+                  <pic:spPr bwMode="auto">
+                    <a:xfrm>
+                      <a:off x="0" y="0"/>
+                      <a:ext cx="5400040" cy="2676305"/>
+                    </a:xfrm>
+                    <a:prstGeom prst="rect">
+                      <a:avLst/>
+                    </a:prstGeom>
+                    <a:noFill/>
+                    <a:ln>
+                      <a:noFill/>
+                    </a:ln>
+                  </pic:spPr>
+                </pic:pic>
+              </a:graphicData>
+            </a:graphic>
+          </wp:inline>
+        </w:drawing>
+      </w:r>
       <w:bookmarkStart w:id="0" w:name="_GoBack"/>
       <w:bookmarkEnd w:id="0"/>
+    </w:p>
+    <w:p>
+      <w:r>
+        <w:t xml:space="preserve">0.516 </w:t>
+      </w:r>
+      <w:proofErr w:type="spellStart"/>
+      <w:r>
+        <w:t>sec</w:t>
+      </w:r>
+      <w:proofErr w:type="spellEnd"/>
+    </w:p>
+    <w:p>
+      <w:r>
+        <w:t>c. Suponiendo la existencia de otros procesos actuando sobre la mi</w:t>
+      </w:r>
+      <w:r>
+        <w:t xml:space="preserve">sma base de datos que requieren </w:t>
+      </w:r>
+      <w:r>
+        <w:t xml:space="preserve">para optimizar cierto tipo de consultas de un índice en la tabla </w:t>
+      </w:r>
+      <w:proofErr w:type="spellStart"/>
+      <w:r>
+        <w:t>detal</w:t>
+      </w:r>
+      <w:r>
+        <w:t>leproductos</w:t>
+      </w:r>
+      <w:proofErr w:type="spellEnd"/>
+      <w:r>
+        <w:t xml:space="preserve"> sobre los atributos </w:t>
+      </w:r>
+      <w:proofErr w:type="spellStart"/>
+      <w:r>
+        <w:t>producotid</w:t>
+      </w:r>
+      <w:proofErr w:type="spellEnd"/>
+      <w:r>
+        <w:t xml:space="preserve">, </w:t>
+      </w:r>
+      <w:proofErr w:type="spellStart"/>
+      <w:r>
+        <w:t>precio_unitario</w:t>
+      </w:r>
+      <w:proofErr w:type="spellEnd"/>
+      <w:r>
+        <w:t xml:space="preserve"> y </w:t>
+      </w:r>
+      <w:proofErr w:type="spellStart"/>
+      <w:r>
+        <w:t>descuen</w:t>
+      </w:r>
+      <w:r>
+        <w:t>to_unitario</w:t>
+      </w:r>
+      <w:proofErr w:type="spellEnd"/>
+      <w:r>
+        <w:t xml:space="preserve">, crear dicho índice </w:t>
+      </w:r>
+      <w:r>
+        <w:t>mediante la siguiente</w:t>
+      </w:r>
+    </w:p>
+    <w:p>
+      <w:r>
+        <w:t xml:space="preserve">sentencia </w:t>
+      </w:r>
+      <w:proofErr w:type="spellStart"/>
+      <w:r>
+        <w:t>sql</w:t>
+      </w:r>
+      <w:proofErr w:type="spellEnd"/>
+      <w:r>
+        <w:t>:</w:t>
+      </w:r>
+    </w:p>
+    <w:p>
+      <w:proofErr w:type="spellStart"/>
+      <w:r>
+        <w:t>create</w:t>
+      </w:r>
+      <w:proofErr w:type="spellEnd"/>
+      <w:r>
+        <w:t xml:space="preserve"> </w:t>
+      </w:r>
+      <w:proofErr w:type="spellStart"/>
+      <w:r>
+        <w:t>index</w:t>
+      </w:r>
+      <w:proofErr w:type="spellEnd"/>
+      <w:r>
+        <w:t xml:space="preserve"> </w:t>
+      </w:r>
+      <w:proofErr w:type="spellStart"/>
+      <w:r>
+        <w:t>idx_detalleproductoprecio</w:t>
+      </w:r>
+      <w:proofErr w:type="spellEnd"/>
+      <w:r>
+        <w:t xml:space="preserve"> </w:t>
+      </w:r>
+      <w:proofErr w:type="spellStart"/>
+      <w:r>
+        <w:t>on</w:t>
+      </w:r>
+      <w:proofErr w:type="spellEnd"/>
+      <w:r>
+        <w:t xml:space="preserve"> </w:t>
+      </w:r>
+      <w:proofErr w:type="spellStart"/>
+      <w:r>
+        <w:t>detallepedidos</w:t>
+      </w:r>
+      <w:proofErr w:type="spellEnd"/>
+      <w:r>
+        <w:t xml:space="preserve"> (</w:t>
+      </w:r>
+      <w:proofErr w:type="spellStart"/>
+      <w:r>
+        <w:t>ProductoID</w:t>
+      </w:r>
+      <w:proofErr w:type="spellEnd"/>
+      <w:r>
+        <w:t xml:space="preserve">, </w:t>
+      </w:r>
+      <w:proofErr w:type="spellStart"/>
+      <w:r>
+        <w:t>precio_unitario</w:t>
+      </w:r>
+      <w:proofErr w:type="spellEnd"/>
+      <w:r>
+        <w:t>,</w:t>
+      </w:r>
+    </w:p>
+    <w:p>
+      <w:proofErr w:type="spellStart"/>
+      <w:r>
+        <w:t>descuento_unitario</w:t>
+      </w:r>
+      <w:proofErr w:type="spellEnd"/>
+      <w:r>
+        <w:t>);</w:t>
+      </w:r>
+    </w:p>
+    <w:p>
+      <w:r>
+        <w:t>d. Una vez creado el índice anterior, volver a ejecutar la sentenc</w:t>
+      </w:r>
+      <w:r>
+        <w:t xml:space="preserve">ia del apartado 5b, comprobando </w:t>
+      </w:r>
+      <w:r>
+        <w:t>tiempo, plan y coste de ejecución y compararlo razonadame</w:t>
+      </w:r>
+      <w:r>
+        <w:t xml:space="preserve">nte las diferencias entre ambas </w:t>
+      </w:r>
+      <w:r>
+        <w:t>ejecuciones. Volver a deshacer los cambios con ‘</w:t>
+      </w:r>
+      <w:proofErr w:type="spellStart"/>
+      <w:r>
+        <w:t>rollback</w:t>
+      </w:r>
+      <w:proofErr w:type="spellEnd"/>
+      <w:r>
+        <w:t xml:space="preserve">’. </w:t>
+      </w:r>
+      <w:r>
+        <w:cr/>
+      </w:r>
+      <w:r>
+        <w:rPr>
+          <w:noProof/>
+          <w:lang w:eastAsia="es-ES"/>
+        </w:rPr>
+        <w:lastRenderedPageBreak/>
+        <w:drawing>
+          <wp:inline distT="0" distB="0" distL="0" distR="0">
+            <wp:extent cx="5400040" cy="2430483"/>
+            <wp:effectExtent l="0" t="0" r="0" b="8255"/>
+            <wp:docPr id="1" name="Imagen 1" descr="C:\Users\Raúl\OneDrive - Universidad Politécnica de Madrid\Escritorio\Base-de-datos-2-Practica\Apartados\Apartado 5\postIndex.png"/>
+            <wp:cNvGraphicFramePr>
+              <a:graphicFrameLocks xmlns:a="http://schemas.openxmlformats.org/drawingml/2006/main" noChangeAspect="1"/>
+            </wp:cNvGraphicFramePr>
+            <a:graphic xmlns:a="http://schemas.openxmlformats.org/drawingml/2006/main">
+              <a:graphicData uri="http://schemas.openxmlformats.org/drawingml/2006/picture">
+                <pic:pic xmlns:pic="http://schemas.openxmlformats.org/drawingml/2006/picture">
+                  <pic:nvPicPr>
+                    <pic:cNvPr id="0" name="Picture 1" descr="C:\Users\Raúl\OneDrive - Universidad Politécnica de Madrid\Escritorio\Base-de-datos-2-Practica\Apartados\Apartado 5\postIndex.png"/>
+                    <pic:cNvPicPr>
+                      <a:picLocks noChangeAspect="1" noChangeArrowheads="1"/>
+                    </pic:cNvPicPr>
+                  </pic:nvPicPr>
+                  <pic:blipFill>
+                    <a:blip r:embed="rId6">
+                      <a:extLst>
+                        <a:ext uri="{28A0092B-C50C-407E-A947-70E740481C1C}">
+                          <a14:useLocalDpi xmlns:a14="http://schemas.microsoft.com/office/drawing/2010/main" val="0"/>
+                        </a:ext>
+                      </a:extLst>
+                    </a:blip>
+                    <a:srcRect/>
+                    <a:stretch>
+                      <a:fillRect/>
+                    </a:stretch>
+                  </pic:blipFill>
+                  <pic:spPr bwMode="auto">
+                    <a:xfrm>
+                      <a:off x="0" y="0"/>
+                      <a:ext cx="5400040" cy="2430483"/>
+                    </a:xfrm>
+                    <a:prstGeom prst="rect">
+                      <a:avLst/>
+                    </a:prstGeom>
+                    <a:noFill/>
+                    <a:ln>
+                      <a:noFill/>
+                    </a:ln>
+                  </pic:spPr>
+                </pic:pic>
+              </a:graphicData>
+            </a:graphic>
+          </wp:inline>
+        </w:drawing>
+      </w:r>
+      <w:r>
+        <w:drawing>
+          <wp:inline distT="0" distB="0" distL="0" distR="0" wp14:anchorId="53C91BDA" wp14:editId="740D63BC">
+            <wp:extent cx="5400040" cy="90805"/>
+            <wp:effectExtent l="0" t="0" r="0" b="4445"/>
+            <wp:docPr id="3" name="Imagen 3"/>
+            <wp:cNvGraphicFramePr>
+              <a:graphicFrameLocks xmlns:a="http://schemas.openxmlformats.org/drawingml/2006/main" noChangeAspect="1"/>
+            </wp:cNvGraphicFramePr>
+            <a:graphic xmlns:a="http://schemas.openxmlformats.org/drawingml/2006/main">
+              <a:graphicData uri="http://schemas.openxmlformats.org/drawingml/2006/picture">
+                <pic:pic xmlns:pic="http://schemas.openxmlformats.org/drawingml/2006/picture">
+                  <pic:nvPicPr>
+                    <pic:cNvPr id="1" name=""/>
+                    <pic:cNvPicPr/>
+                  </pic:nvPicPr>
+                  <pic:blipFill>
+                    <a:blip r:embed="rId7"/>
+                    <a:stretch>
+                      <a:fillRect/>
+                    </a:stretch>
+                  </pic:blipFill>
+                  <pic:spPr>
+                    <a:xfrm>
+                      <a:off x="0" y="0"/>
+                      <a:ext cx="5400040" cy="90805"/>
+                    </a:xfrm>
+                    <a:prstGeom prst="rect">
+                      <a:avLst/>
+                    </a:prstGeom>
+                  </pic:spPr>
+                </pic:pic>
+              </a:graphicData>
+            </a:graphic>
+          </wp:inline>
+        </w:drawing>
+      </w:r>
+    </w:p>
+    <w:p>
+      <w:pPr>
+        <w:rPr>
+          <w:u w:val="single"/>
+        </w:rPr>
+      </w:pPr>
+      <w:r>
+        <w:t xml:space="preserve">0.156 </w:t>
+      </w:r>
+      <w:proofErr w:type="spellStart"/>
+      <w:r>
+        <w:t>sec</w:t>
+      </w:r>
+      <w:proofErr w:type="spellEnd"/>
     </w:p>
     <w:sectPr>
       <w:pgSz w:w="11906" w:h="16838"/>
@@ -411,6 +839,27 @@
     <w:qFormat/>
     <w:rsid w:val="00CC3957"/>
   </w:style>
+  <w:style w:type="paragraph" w:styleId="Ttulo1">
+    <w:name w:val="heading 1"/>
+    <w:basedOn w:val="Normal"/>
+    <w:next w:val="Normal"/>
+    <w:link w:val="Ttulo1Car"/>
+    <w:uiPriority w:val="9"/>
+    <w:qFormat/>
+    <w:rsid w:val="009501E6"/>
+    <w:pPr>
+      <w:keepNext/>
+      <w:keepLines/>
+      <w:spacing w:before="240" w:after="0"/>
+      <w:outlineLvl w:val="0"/>
+    </w:pPr>
+    <w:rPr>
+      <w:rFonts w:asciiTheme="majorHAnsi" w:eastAsiaTheme="majorEastAsia" w:hAnsiTheme="majorHAnsi" w:cstheme="majorBidi"/>
+      <w:color w:val="2E74B5" w:themeColor="accent1" w:themeShade="BF"/>
+      <w:sz w:val="32"/>
+      <w:szCs w:val="32"/>
+    </w:rPr>
+  </w:style>
   <w:style w:type="character" w:default="1" w:styleId="Fuentedeprrafopredeter">
     <w:name w:val="Default Paragraph Font"/>
     <w:uiPriority w:val="1"/>
@@ -437,6 +886,53 @@
     <w:uiPriority w:val="99"/>
     <w:semiHidden/>
     <w:unhideWhenUsed/>
+  </w:style>
+  <w:style w:type="character" w:customStyle="1" w:styleId="Ttulo1Car">
+    <w:name w:val="Título 1 Car"/>
+    <w:basedOn w:val="Fuentedeprrafopredeter"/>
+    <w:link w:val="Ttulo1"/>
+    <w:uiPriority w:val="9"/>
+    <w:rsid w:val="009501E6"/>
+    <w:rPr>
+      <w:rFonts w:asciiTheme="majorHAnsi" w:eastAsiaTheme="majorEastAsia" w:hAnsiTheme="majorHAnsi" w:cstheme="majorBidi"/>
+      <w:color w:val="2E74B5" w:themeColor="accent1" w:themeShade="BF"/>
+      <w:sz w:val="32"/>
+      <w:szCs w:val="32"/>
+    </w:rPr>
+  </w:style>
+  <w:style w:type="paragraph" w:styleId="Ttulo">
+    <w:name w:val="Title"/>
+    <w:basedOn w:val="Normal"/>
+    <w:next w:val="Normal"/>
+    <w:link w:val="TtuloCar"/>
+    <w:uiPriority w:val="10"/>
+    <w:qFormat/>
+    <w:rsid w:val="009501E6"/>
+    <w:pPr>
+      <w:spacing w:after="0"/>
+      <w:contextualSpacing/>
+    </w:pPr>
+    <w:rPr>
+      <w:rFonts w:asciiTheme="majorHAnsi" w:eastAsiaTheme="majorEastAsia" w:hAnsiTheme="majorHAnsi" w:cstheme="majorBidi"/>
+      <w:spacing w:val="-10"/>
+      <w:kern w:val="28"/>
+      <w:sz w:val="56"/>
+      <w:szCs w:val="56"/>
+    </w:rPr>
+  </w:style>
+  <w:style w:type="character" w:customStyle="1" w:styleId="TtuloCar">
+    <w:name w:val="Título Car"/>
+    <w:basedOn w:val="Fuentedeprrafopredeter"/>
+    <w:link w:val="Ttulo"/>
+    <w:uiPriority w:val="10"/>
+    <w:rsid w:val="009501E6"/>
+    <w:rPr>
+      <w:rFonts w:asciiTheme="majorHAnsi" w:eastAsiaTheme="majorEastAsia" w:hAnsiTheme="majorHAnsi" w:cstheme="majorBidi"/>
+      <w:spacing w:val="-10"/>
+      <w:kern w:val="28"/>
+      <w:sz w:val="56"/>
+      <w:szCs w:val="56"/>
+    </w:rPr>
   </w:style>
 </w:styles>
 </file>

</xml_diff>